<commit_message>
add detail about maping vis
</commit_message>
<xml_diff>
--- a/docs/SCOPE.docx
+++ b/docs/SCOPE.docx
@@ -37,10 +37,7 @@
     </w:p>
     <w:p>
       <w:r>
-        <w:t xml:space="preserve">Goal: Gather, aggregate, and normalize data about entities that receive Child Care and Development Fund (CCDF) </w:t>
-      </w:r>
-      <w:r>
-        <w:t>funding through state block grants, with a focus on collecting business names and addresses.</w:t>
+        <w:t>Goal: Gather, aggregate, and normalize data about entities that receive Child Care and Development Fund (CCDF) funding through state block grants, with a focus on collecting business names and addresses.</w:t>
       </w:r>
     </w:p>
     <w:p>
@@ -150,10 +147,7 @@
         <w:spacing w:after="0"/>
       </w:pPr>
       <w:r>
-        <w:t xml:space="preserve">Establish </w:t>
-      </w:r>
-      <w:r>
-        <w:t>alternative collection methods for states with limited online presence</w:t>
+        <w:t>Establish alternative collection methods for states with limited online presence</w:t>
       </w:r>
     </w:p>
     <w:p>
@@ -307,6 +301,7 @@
       <w:bookmarkStart w:id="4" w:name="scope-and-approach"/>
       <w:bookmarkEnd w:id="3"/>
       <w:r>
+        <w:lastRenderedPageBreak/>
         <w:t>Scope and Approach</w:t>
       </w:r>
     </w:p>
@@ -449,6 +444,35 @@
       </w:pPr>
       <w:r>
         <w:t>An interactive map showing provider locations</w:t>
+      </w:r>
+    </w:p>
+    <w:p>
+      <w:pPr>
+        <w:numPr>
+          <w:ilvl w:val="2"/>
+          <w:numId w:val="11"/>
+        </w:numPr>
+        <w:spacing w:after="0"/>
+      </w:pPr>
+      <w:r>
+        <w:t xml:space="preserve">Mapping </w:t>
+      </w:r>
+      <w:r>
+        <w:t>will</w:t>
+      </w:r>
+      <w:r>
+        <w:t xml:space="preserve"> be done with Tableau or </w:t>
+      </w:r>
+      <w:hyperlink r:id="rId7" w:history="1">
+        <w:r>
+          <w:rPr>
+            <w:rStyle w:val="Hyperlink"/>
+          </w:rPr>
+          <w:t>Plotly</w:t>
+        </w:r>
+      </w:hyperlink>
+      <w:r>
+        <w:t xml:space="preserve"> (Python)</w:t>
       </w:r>
     </w:p>
     <w:p>
@@ -658,6 +682,7 @@
       <w:bookmarkStart w:id="7" w:name="timeline"/>
       <w:bookmarkEnd w:id="6"/>
       <w:r>
+        <w:lastRenderedPageBreak/>
         <w:t>Timeline</w:t>
       </w:r>
     </w:p>
@@ -724,10 +749,7 @@
         <w:spacing w:after="0"/>
       </w:pPr>
       <w:r>
-        <w:t xml:space="preserve">Begin developing </w:t>
-      </w:r>
-      <w:r>
-        <w:t>collection strategies for states with readily accessible data</w:t>
+        <w:t>Begin developing collection strategies for states with readily accessible data</w:t>
       </w:r>
     </w:p>
     <w:p>
@@ -990,10 +1012,7 @@
         <w:spacing w:after="0"/>
       </w:pPr>
       <w:r>
-        <w:t xml:space="preserve">Python and related data </w:t>
-      </w:r>
-      <w:r>
-        <w:t>processing tools will be sufficient for the technical requirements</w:t>
+        <w:t>Python and related data processing tools will be sufficient for the technical requirements</w:t>
       </w:r>
     </w:p>
     <w:p>
@@ -1087,6 +1106,7 @@
         <w:spacing w:after="0"/>
       </w:pPr>
       <w:r>
+        <w:lastRenderedPageBreak/>
         <w:t>When appropriate we will contact the Office of Planning, Research, and Evaluation and the Office of Childcare</w:t>
       </w:r>
     </w:p>
@@ -1102,21 +1122,18 @@
     </w:p>
     <w:p>
       <w:r>
-        <w:t xml:space="preserve">If this initial data </w:t>
-      </w:r>
-      <w:r>
-        <w:t>collection effort proves valuable, potential follow-on work could include: - Development of a public-facing dashboard - Integration with disaster planning tools - Expansion to include additional provider information beyond location data - Establishment of automated data refresh processes - Creation of APIs for programmatic data access</w:t>
+        <w:t>If this initial data collection effort proves valuable, potential follow-on work could include: - Development of a public-facing dashboard - Integration with disaster planning tools - Expansion to include additional provider information beyond location data - Establishment of automated data refresh processes - Creation of APIs for programmatic data access</w:t>
       </w:r>
       <w:bookmarkEnd w:id="0"/>
       <w:bookmarkEnd w:id="11"/>
     </w:p>
     <w:sectPr>
-      <w:headerReference w:type="even" r:id="rId7"/>
-      <w:headerReference w:type="default" r:id="rId8"/>
-      <w:footerReference w:type="even" r:id="rId9"/>
-      <w:footerReference w:type="default" r:id="rId10"/>
-      <w:headerReference w:type="first" r:id="rId11"/>
-      <w:footerReference w:type="first" r:id="rId12"/>
+      <w:headerReference w:type="even" r:id="rId8"/>
+      <w:headerReference w:type="default" r:id="rId9"/>
+      <w:footerReference w:type="even" r:id="rId10"/>
+      <w:footerReference w:type="default" r:id="rId11"/>
+      <w:headerReference w:type="first" r:id="rId12"/>
+      <w:footerReference w:type="first" r:id="rId13"/>
       <w:pgSz w:w="12240" w:h="15840"/>
       <w:pgMar w:top="1440" w:right="1800" w:bottom="1440" w:left="1800" w:header="720" w:footer="720" w:gutter="0"/>
       <w:cols w:space="720"/>
@@ -1644,7 +1661,7 @@
       <w:rPr>
         <w:noProof/>
       </w:rPr>
-      <w:t>March 20, 2025</w:t>
+      <w:t>March 24, 2025</w:t>
     </w:r>
     <w:r>
       <w:fldChar w:fldCharType="end"/>

</xml_diff>